<commit_message>
:white_check_mark: Lab file updated!
</commit_message>
<xml_diff>
--- a/Computing_lab_file.docx
+++ b/Computing_lab_file.docx
@@ -1758,12 +1758,12 @@
           <wp:inline distB="114300" distT="114300" distL="114300" distR="114300">
             <wp:extent cx="6141663" cy="5861131"/>
             <wp:effectExtent b="0" l="0" r="0" t="0"/>
-            <wp:docPr id="9" name="image5.png"/>
+            <wp:docPr id="10" name="image2.png"/>
             <a:graphic>
               <a:graphicData uri="http://schemas.openxmlformats.org/drawingml/2006/picture">
                 <pic:pic>
                   <pic:nvPicPr>
-                    <pic:cNvPr id="0" name="image5.png"/>
+                    <pic:cNvPr id="0" name="image2.png"/>
                     <pic:cNvPicPr preferRelativeResize="0"/>
                   </pic:nvPicPr>
                   <pic:blipFill>
@@ -1827,12 +1827,12 @@
           <wp:inline distB="114300" distT="114300" distL="114300" distR="114300">
             <wp:extent cx="5943600" cy="3568700"/>
             <wp:effectExtent b="0" l="0" r="0" t="0"/>
-            <wp:docPr id="2" name="image10.png"/>
+            <wp:docPr id="2" name="image8.png"/>
             <a:graphic>
               <a:graphicData uri="http://schemas.openxmlformats.org/drawingml/2006/picture">
                 <pic:pic>
                   <pic:nvPicPr>
-                    <pic:cNvPr id="0" name="image10.png"/>
+                    <pic:cNvPr id="0" name="image8.png"/>
                     <pic:cNvPicPr preferRelativeResize="0"/>
                   </pic:nvPicPr>
                   <pic:blipFill>
@@ -2095,12 +2095,12 @@
           <wp:inline distB="114300" distT="114300" distL="114300" distR="114300">
             <wp:extent cx="5943600" cy="6184900"/>
             <wp:effectExtent b="0" l="0" r="0" t="0"/>
-            <wp:docPr id="1" name="image1.png"/>
+            <wp:docPr id="1" name="image3.png"/>
             <a:graphic>
               <a:graphicData uri="http://schemas.openxmlformats.org/drawingml/2006/picture">
                 <pic:pic>
                   <pic:nvPicPr>
-                    <pic:cNvPr id="0" name="image1.png"/>
+                    <pic:cNvPr id="0" name="image3.png"/>
                     <pic:cNvPicPr preferRelativeResize="0"/>
                   </pic:nvPicPr>
                   <pic:blipFill>
@@ -2149,12 +2149,12 @@
           <wp:inline distB="114300" distT="114300" distL="114300" distR="114300">
             <wp:extent cx="5943600" cy="3568700"/>
             <wp:effectExtent b="0" l="0" r="0" t="0"/>
-            <wp:docPr id="6" name="image8.png"/>
+            <wp:docPr id="6" name="image9.png"/>
             <a:graphic>
               <a:graphicData uri="http://schemas.openxmlformats.org/drawingml/2006/picture">
                 <pic:pic>
                   <pic:nvPicPr>
-                    <pic:cNvPr id="0" name="image8.png"/>
+                    <pic:cNvPr id="0" name="image9.png"/>
                     <pic:cNvPicPr preferRelativeResize="0"/>
                   </pic:nvPicPr>
                   <pic:blipFill>
@@ -2417,12 +2417,12 @@
           <wp:inline distB="114300" distT="114300" distL="114300" distR="114300">
             <wp:extent cx="5943600" cy="6197600"/>
             <wp:effectExtent b="0" l="0" r="0" t="0"/>
-            <wp:docPr id="8" name="image2.png"/>
+            <wp:docPr id="9" name="image12.png"/>
             <a:graphic>
               <a:graphicData uri="http://schemas.openxmlformats.org/drawingml/2006/picture">
                 <pic:pic>
                   <pic:nvPicPr>
-                    <pic:cNvPr id="0" name="image2.png"/>
+                    <pic:cNvPr id="0" name="image12.png"/>
                     <pic:cNvPicPr preferRelativeResize="0"/>
                   </pic:nvPicPr>
                   <pic:blipFill>
@@ -2471,12 +2471,12 @@
           <wp:inline distB="114300" distT="114300" distL="114300" distR="114300">
             <wp:extent cx="5943600" cy="1295400"/>
             <wp:effectExtent b="0" l="0" r="0" t="0"/>
-            <wp:docPr id="10" name="image3.png"/>
+            <wp:docPr id="12" name="image5.png"/>
             <a:graphic>
               <a:graphicData uri="http://schemas.openxmlformats.org/drawingml/2006/picture">
                 <pic:pic>
                   <pic:nvPicPr>
-                    <pic:cNvPr id="0" name="image3.png"/>
+                    <pic:cNvPr id="0" name="image5.png"/>
                     <pic:cNvPicPr preferRelativeResize="0"/>
                   </pic:nvPicPr>
                   <pic:blipFill>
@@ -2525,12 +2525,12 @@
           <wp:inline distB="114300" distT="114300" distL="114300" distR="114300">
             <wp:extent cx="5943600" cy="3568700"/>
             <wp:effectExtent b="0" l="0" r="0" t="0"/>
-            <wp:docPr id="3" name="image9.png"/>
+            <wp:docPr id="3" name="image10.png"/>
             <a:graphic>
               <a:graphicData uri="http://schemas.openxmlformats.org/drawingml/2006/picture">
                 <pic:pic>
                   <pic:nvPicPr>
-                    <pic:cNvPr id="0" name="image9.png"/>
+                    <pic:cNvPr id="0" name="image10.png"/>
                     <pic:cNvPicPr preferRelativeResize="0"/>
                   </pic:nvPicPr>
                   <pic:blipFill>
@@ -2793,12 +2793,12 @@
           <wp:inline distB="114300" distT="114300" distL="114300" distR="114300">
             <wp:extent cx="5943600" cy="7454900"/>
             <wp:effectExtent b="0" l="0" r="0" t="0"/>
-            <wp:docPr id="5" name="image6.png"/>
+            <wp:docPr id="5" name="image11.png"/>
             <a:graphic>
               <a:graphicData uri="http://schemas.openxmlformats.org/drawingml/2006/picture">
                 <pic:pic>
                   <pic:nvPicPr>
-                    <pic:cNvPr id="0" name="image6.png"/>
+                    <pic:cNvPr id="0" name="image11.png"/>
                     <pic:cNvPicPr preferRelativeResize="0"/>
                   </pic:nvPicPr>
                   <pic:blipFill>
@@ -2862,12 +2862,12 @@
           <wp:inline distB="114300" distT="114300" distL="114300" distR="114300">
             <wp:extent cx="5943600" cy="2781300"/>
             <wp:effectExtent b="0" l="0" r="0" t="0"/>
-            <wp:docPr id="7" name="image7.png"/>
+            <wp:docPr id="8" name="image6.png"/>
             <a:graphic>
               <a:graphicData uri="http://schemas.openxmlformats.org/drawingml/2006/picture">
                 <pic:pic>
                   <pic:nvPicPr>
-                    <pic:cNvPr id="0" name="image7.png"/>
+                    <pic:cNvPr id="0" name="image6.png"/>
                     <pic:cNvPicPr preferRelativeResize="0"/>
                   </pic:nvPicPr>
                   <pic:blipFill>
@@ -2916,6 +2916,358 @@
       <w:pPr>
         <w:spacing w:after="240" w:before="240" w:lineRule="auto"/>
         <w:rPr>
+          <w:b w:val="1"/>
+          <w:sz w:val="24"/>
+          <w:szCs w:val="24"/>
+        </w:rPr>
+      </w:pPr>
+      <w:r>
+        <w:rPr>
+          <w:rtl w:val="0"/>
+        </w:rPr>
+      </w:r>
+    </w:p>
+    <w:p>
+      <w:pPr>
+        <w:spacing w:after="240" w:before="240" w:lineRule="auto"/>
+        <w:rPr>
+          <w:b w:val="1"/>
+          <w:sz w:val="24"/>
+          <w:szCs w:val="24"/>
+        </w:rPr>
+      </w:pPr>
+      <w:r>
+        <w:rPr>
+          <w:rtl w:val="0"/>
+        </w:rPr>
+      </w:r>
+    </w:p>
+    <w:p>
+      <w:pPr>
+        <w:spacing w:after="240" w:before="240" w:lineRule="auto"/>
+        <w:rPr>
+          <w:b w:val="1"/>
+          <w:sz w:val="24"/>
+          <w:szCs w:val="24"/>
+        </w:rPr>
+      </w:pPr>
+      <w:r>
+        <w:rPr>
+          <w:rtl w:val="0"/>
+        </w:rPr>
+      </w:r>
+    </w:p>
+    <w:p>
+      <w:pPr>
+        <w:spacing w:after="240" w:before="240" w:lineRule="auto"/>
+        <w:rPr>
+          <w:b w:val="1"/>
+          <w:sz w:val="24"/>
+          <w:szCs w:val="24"/>
+        </w:rPr>
+      </w:pPr>
+      <w:r>
+        <w:rPr>
+          <w:rtl w:val="0"/>
+        </w:rPr>
+      </w:r>
+    </w:p>
+    <w:p>
+      <w:pPr>
+        <w:spacing w:after="240" w:before="240" w:lineRule="auto"/>
+        <w:rPr>
+          <w:b w:val="1"/>
+          <w:sz w:val="24"/>
+          <w:szCs w:val="24"/>
+        </w:rPr>
+      </w:pPr>
+      <w:r>
+        <w:rPr>
+          <w:rtl w:val="0"/>
+        </w:rPr>
+      </w:r>
+    </w:p>
+    <w:p>
+      <w:pPr>
+        <w:spacing w:after="240" w:before="240" w:lineRule="auto"/>
+        <w:rPr>
+          <w:b w:val="1"/>
+          <w:sz w:val="24"/>
+          <w:szCs w:val="24"/>
+        </w:rPr>
+      </w:pPr>
+      <w:r>
+        <w:rPr>
+          <w:rtl w:val="0"/>
+        </w:rPr>
+      </w:r>
+    </w:p>
+    <w:p>
+      <w:pPr>
+        <w:spacing w:after="240" w:before="240" w:lineRule="auto"/>
+        <w:rPr>
+          <w:b w:val="1"/>
+          <w:sz w:val="24"/>
+          <w:szCs w:val="24"/>
+        </w:rPr>
+      </w:pPr>
+      <w:r>
+        <w:rPr>
+          <w:rtl w:val="0"/>
+        </w:rPr>
+      </w:r>
+    </w:p>
+    <w:p>
+      <w:pPr>
+        <w:spacing w:after="240" w:before="240" w:lineRule="auto"/>
+        <w:rPr>
+          <w:b w:val="1"/>
+          <w:sz w:val="24"/>
+          <w:szCs w:val="24"/>
+        </w:rPr>
+      </w:pPr>
+      <w:r>
+        <w:rPr>
+          <w:rtl w:val="0"/>
+        </w:rPr>
+      </w:r>
+    </w:p>
+    <w:p>
+      <w:pPr>
+        <w:spacing w:after="240" w:before="240" w:lineRule="auto"/>
+        <w:rPr>
+          <w:b w:val="1"/>
+          <w:sz w:val="24"/>
+          <w:szCs w:val="24"/>
+        </w:rPr>
+      </w:pPr>
+      <w:r>
+        <w:rPr>
+          <w:rtl w:val="0"/>
+        </w:rPr>
+      </w:r>
+    </w:p>
+    <w:p>
+      <w:pPr>
+        <w:spacing w:after="240" w:before="240" w:lineRule="auto"/>
+        <w:rPr>
+          <w:b w:val="1"/>
+          <w:sz w:val="24"/>
+          <w:szCs w:val="24"/>
+        </w:rPr>
+      </w:pPr>
+      <w:r>
+        <w:rPr>
+          <w:rtl w:val="0"/>
+        </w:rPr>
+      </w:r>
+    </w:p>
+    <w:p>
+      <w:pPr>
+        <w:spacing w:after="240" w:before="240" w:lineRule="auto"/>
+        <w:rPr>
+          <w:b w:val="1"/>
+          <w:sz w:val="24"/>
+          <w:szCs w:val="24"/>
+        </w:rPr>
+      </w:pPr>
+      <w:r>
+        <w:rPr>
+          <w:rtl w:val="0"/>
+        </w:rPr>
+      </w:r>
+    </w:p>
+    <w:p>
+      <w:pPr>
+        <w:spacing w:after="240" w:before="240" w:lineRule="auto"/>
+        <w:rPr>
+          <w:b w:val="1"/>
+          <w:sz w:val="24"/>
+          <w:szCs w:val="24"/>
+        </w:rPr>
+      </w:pPr>
+      <w:r>
+        <w:rPr>
+          <w:rtl w:val="0"/>
+        </w:rPr>
+      </w:r>
+    </w:p>
+    <w:p>
+      <w:pPr>
+        <w:spacing w:after="240" w:before="240" w:lineRule="auto"/>
+        <w:rPr>
+          <w:b w:val="1"/>
+          <w:sz w:val="24"/>
+          <w:szCs w:val="24"/>
+        </w:rPr>
+      </w:pPr>
+      <w:r>
+        <w:rPr>
+          <w:rtl w:val="0"/>
+        </w:rPr>
+      </w:r>
+    </w:p>
+    <w:p>
+      <w:pPr>
+        <w:spacing w:after="240" w:before="240" w:lineRule="auto"/>
+        <w:rPr>
+          <w:b w:val="1"/>
+          <w:sz w:val="24"/>
+          <w:szCs w:val="24"/>
+        </w:rPr>
+      </w:pPr>
+      <w:r>
+        <w:rPr>
+          <w:rtl w:val="0"/>
+        </w:rPr>
+      </w:r>
+    </w:p>
+    <w:p>
+      <w:pPr>
+        <w:spacing w:after="240" w:before="240" w:lineRule="auto"/>
+        <w:rPr>
+          <w:b w:val="1"/>
+          <w:sz w:val="24"/>
+          <w:szCs w:val="24"/>
+        </w:rPr>
+      </w:pPr>
+      <w:r>
+        <w:rPr>
+          <w:b w:val="1"/>
+          <w:sz w:val="24"/>
+          <w:szCs w:val="24"/>
+          <w:rtl w:val="0"/>
+        </w:rPr>
+        <w:t xml:space="preserve">6.Perform multi regression on home prices dataset</w:t>
+      </w:r>
+    </w:p>
+    <w:p>
+      <w:pPr>
+        <w:spacing w:after="240" w:before="240" w:lineRule="auto"/>
+        <w:rPr>
+          <w:b w:val="1"/>
+          <w:sz w:val="24"/>
+          <w:szCs w:val="24"/>
+        </w:rPr>
+      </w:pPr>
+      <w:r>
+        <w:rPr>
+          <w:b w:val="1"/>
+          <w:sz w:val="24"/>
+          <w:szCs w:val="24"/>
+        </w:rPr>
+        <w:drawing>
+          <wp:inline distB="114300" distT="114300" distL="114300" distR="114300">
+            <wp:extent cx="5943600" cy="6502400"/>
+            <wp:effectExtent b="0" l="0" r="0" t="0"/>
+            <wp:docPr id="11" name="image1.png"/>
+            <a:graphic>
+              <a:graphicData uri="http://schemas.openxmlformats.org/drawingml/2006/picture">
+                <pic:pic>
+                  <pic:nvPicPr>
+                    <pic:cNvPr id="0" name="image1.png"/>
+                    <pic:cNvPicPr preferRelativeResize="0"/>
+                  </pic:nvPicPr>
+                  <pic:blipFill>
+                    <a:blip r:embed="rId15"/>
+                    <a:srcRect b="0" l="0" r="0" t="0"/>
+                    <a:stretch>
+                      <a:fillRect/>
+                    </a:stretch>
+                  </pic:blipFill>
+                  <pic:spPr>
+                    <a:xfrm>
+                      <a:off x="0" y="0"/>
+                      <a:ext cx="5943600" cy="6502400"/>
+                    </a:xfrm>
+                    <a:prstGeom prst="rect"/>
+                    <a:ln/>
+                  </pic:spPr>
+                </pic:pic>
+              </a:graphicData>
+            </a:graphic>
+          </wp:inline>
+        </w:drawing>
+      </w:r>
+      <w:r>
+        <w:rPr>
+          <w:rtl w:val="0"/>
+        </w:rPr>
+      </w:r>
+    </w:p>
+    <w:p>
+      <w:pPr>
+        <w:spacing w:after="240" w:before="240" w:lineRule="auto"/>
+        <w:rPr>
+          <w:b w:val="1"/>
+          <w:sz w:val="24"/>
+          <w:szCs w:val="24"/>
+        </w:rPr>
+      </w:pPr>
+      <w:r>
+        <w:rPr>
+          <w:rtl w:val="0"/>
+        </w:rPr>
+      </w:r>
+    </w:p>
+    <w:p>
+      <w:pPr>
+        <w:spacing w:after="240" w:before="240" w:lineRule="auto"/>
+        <w:rPr>
+          <w:b w:val="1"/>
+          <w:sz w:val="24"/>
+          <w:szCs w:val="24"/>
+        </w:rPr>
+      </w:pPr>
+      <w:r>
+        <w:rPr>
+          <w:b w:val="1"/>
+          <w:sz w:val="24"/>
+          <w:szCs w:val="24"/>
+        </w:rPr>
+        <w:drawing>
+          <wp:inline distB="114300" distT="114300" distL="114300" distR="114300">
+            <wp:extent cx="5943600" cy="4457700"/>
+            <wp:effectExtent b="0" l="0" r="0" t="0"/>
+            <wp:docPr id="7" name="image7.png"/>
+            <a:graphic>
+              <a:graphicData uri="http://schemas.openxmlformats.org/drawingml/2006/picture">
+                <pic:pic>
+                  <pic:nvPicPr>
+                    <pic:cNvPr id="0" name="image7.png"/>
+                    <pic:cNvPicPr preferRelativeResize="0"/>
+                  </pic:nvPicPr>
+                  <pic:blipFill>
+                    <a:blip r:embed="rId16"/>
+                    <a:srcRect b="0" l="0" r="0" t="0"/>
+                    <a:stretch>
+                      <a:fillRect/>
+                    </a:stretch>
+                  </pic:blipFill>
+                  <pic:spPr>
+                    <a:xfrm>
+                      <a:off x="0" y="0"/>
+                      <a:ext cx="5943600" cy="4457700"/>
+                    </a:xfrm>
+                    <a:prstGeom prst="rect"/>
+                    <a:ln/>
+                  </pic:spPr>
+                </pic:pic>
+              </a:graphicData>
+            </a:graphic>
+          </wp:inline>
+        </w:drawing>
+      </w:r>
+      <w:r>
+        <w:rPr>
+          <w:rtl w:val="0"/>
+        </w:rPr>
+      </w:r>
+    </w:p>
+    <w:p>
+      <w:pPr>
+        <w:spacing w:after="240" w:before="240" w:lineRule="auto"/>
+        <w:rPr>
           <w:sz w:val="24"/>
           <w:szCs w:val="24"/>
         </w:rPr>
@@ -2928,7 +3280,7 @@
         </w:rPr>
         <w:t xml:space="preserve">All the supporting resources &amp; source codes are available on this </w:t>
       </w:r>
-      <w:hyperlink r:id="rId15">
+      <w:hyperlink r:id="rId17">
         <w:r>
           <w:rPr>
             <w:color w:val="1155cc"/>
@@ -2972,7 +3324,7 @@
                     <pic:cNvPicPr preferRelativeResize="0"/>
                   </pic:nvPicPr>
                   <pic:blipFill>
-                    <a:blip r:embed="rId16"/>
+                    <a:blip r:embed="rId18"/>
                     <a:srcRect b="0" l="0" r="0" t="0"/>
                     <a:stretch>
                       <a:fillRect/>
@@ -2999,7 +3351,7 @@
       </w:r>
     </w:p>
     <w:sectPr>
-      <w:headerReference r:id="rId17" w:type="default"/>
+      <w:headerReference r:id="rId19" w:type="default"/>
       <w:pgSz w:h="15840" w:w="12240" w:orient="portrait"/>
       <w:pgMar w:bottom="1440" w:top="1440" w:left="1440" w:right="1440" w:header="720" w:footer="720"/>
       <w:pgNumType w:start="1"/>

</xml_diff>